<commit_message>
Fix unbreakable block in unordered list
</commit_message>
<xml_diff>
--- a/example.docx
+++ b/example.docx
@@ -239,6 +239,438 @@
         </w:tc>
       </w:tr>
     </w:tbl>
+    <w:p>
+      <w:pPr>
+        <w:pStyle w:val="Heading1"/>
+      </w:pPr>
+      <w:r>
+        <w:t>A list</w:t>
+      </w:r>
+    </w:p>
+    <w:p>
+      <w:pPr>
+        <w:pStyle w:val="BodyText"/>
+      </w:pPr>
+      <w:r>
+        <w:t>This is an unordered list, a long one:</w:t>
+      </w:r>
+    </w:p>
+    <w:p>
+      <w:pPr>
+        <w:pStyle w:val="ListBullet"/>
+      </w:pPr>
+      <w:r>
+        <w:t>First list item</w:t>
+      </w:r>
+    </w:p>
+    <w:p>
+      <w:pPr>
+        <w:pStyle w:val="ListContinue"/>
+      </w:pPr>
+      <w:r>
+        <w:t>With a second paragraph inside! BTW Armour-piercing fin-stabilized discarding sabot (APFSDS), long dart penetrator, or simply dart ammunition is a type of kinetic energy penetrator ammunition used to attack modern vehicle armour.</w:t>
+      </w:r>
+    </w:p>
+    <w:p>
+      <w:pPr>
+        <w:pStyle w:val="ListBullet"/>
+      </w:pPr>
+      <w:r>
+        <w:t>Item 0</w:t>
+      </w:r>
+    </w:p>
+    <w:p>
+      <w:pPr>
+        <w:pStyle w:val="ListBullet"/>
+      </w:pPr>
+      <w:r>
+        <w:t>Item 1</w:t>
+      </w:r>
+    </w:p>
+    <w:p>
+      <w:pPr>
+        <w:pStyle w:val="ListBullet"/>
+      </w:pPr>
+      <w:r>
+        <w:t>Item 2</w:t>
+      </w:r>
+    </w:p>
+    <w:p>
+      <w:pPr>
+        <w:pStyle w:val="ListBullet"/>
+      </w:pPr>
+      <w:r>
+        <w:t>Item 3</w:t>
+      </w:r>
+    </w:p>
+    <w:p>
+      <w:pPr>
+        <w:pStyle w:val="ListBullet"/>
+      </w:pPr>
+      <w:r>
+        <w:t>Item 4</w:t>
+      </w:r>
+    </w:p>
+    <w:p>
+      <w:pPr>
+        <w:pStyle w:val="ListBullet"/>
+      </w:pPr>
+      <w:r>
+        <w:t>Item 5</w:t>
+      </w:r>
+    </w:p>
+    <w:p>
+      <w:pPr>
+        <w:pStyle w:val="ListBullet"/>
+      </w:pPr>
+      <w:r>
+        <w:t>Item 6</w:t>
+      </w:r>
+    </w:p>
+    <w:p>
+      <w:pPr>
+        <w:pStyle w:val="ListBullet"/>
+      </w:pPr>
+      <w:r>
+        <w:t>Item 7</w:t>
+      </w:r>
+    </w:p>
+    <w:p>
+      <w:pPr>
+        <w:pStyle w:val="ListBullet"/>
+      </w:pPr>
+      <w:r>
+        <w:t>Item 8</w:t>
+      </w:r>
+    </w:p>
+    <w:p>
+      <w:pPr>
+        <w:pStyle w:val="ListBullet"/>
+      </w:pPr>
+      <w:r>
+        <w:t>Item 9</w:t>
+      </w:r>
+    </w:p>
+    <w:p>
+      <w:pPr>
+        <w:pStyle w:val="ListBullet"/>
+      </w:pPr>
+      <w:r>
+        <w:t>Item 10</w:t>
+      </w:r>
+    </w:p>
+    <w:p>
+      <w:pPr>
+        <w:pStyle w:val="ListBullet"/>
+      </w:pPr>
+      <w:r>
+        <w:t>Item 11</w:t>
+      </w:r>
+    </w:p>
+    <w:p>
+      <w:pPr>
+        <w:pStyle w:val="ListBullet"/>
+      </w:pPr>
+      <w:r>
+        <w:t>Item 12</w:t>
+      </w:r>
+    </w:p>
+    <w:p>
+      <w:pPr>
+        <w:pStyle w:val="ListBullet"/>
+      </w:pPr>
+      <w:r>
+        <w:t>Item 13</w:t>
+      </w:r>
+    </w:p>
+    <w:p>
+      <w:pPr>
+        <w:pStyle w:val="ListBullet"/>
+      </w:pPr>
+      <w:r>
+        <w:t>Item 14</w:t>
+      </w:r>
+    </w:p>
+    <w:p>
+      <w:pPr>
+        <w:pStyle w:val="ListBullet"/>
+      </w:pPr>
+      <w:r>
+        <w:t>Item 15</w:t>
+      </w:r>
+    </w:p>
+    <w:p>
+      <w:pPr>
+        <w:pStyle w:val="ListBullet"/>
+      </w:pPr>
+      <w:r>
+        <w:t>Item 16</w:t>
+      </w:r>
+    </w:p>
+    <w:p>
+      <w:pPr>
+        <w:pStyle w:val="ListBullet"/>
+      </w:pPr>
+      <w:r>
+        <w:t>Item 17</w:t>
+      </w:r>
+    </w:p>
+    <w:p>
+      <w:pPr>
+        <w:pStyle w:val="ListBullet"/>
+      </w:pPr>
+      <w:r>
+        <w:t>Item 18</w:t>
+      </w:r>
+    </w:p>
+    <w:p>
+      <w:pPr>
+        <w:pStyle w:val="ListBullet"/>
+      </w:pPr>
+      <w:r>
+        <w:t>Item 19</w:t>
+      </w:r>
+    </w:p>
+    <w:p>
+      <w:pPr>
+        <w:pStyle w:val="ListBullet"/>
+      </w:pPr>
+      <w:r>
+        <w:t>Item 20</w:t>
+      </w:r>
+    </w:p>
+    <w:p>
+      <w:pPr>
+        <w:pStyle w:val="ListBullet"/>
+      </w:pPr>
+      <w:r>
+        <w:t>Item 21</w:t>
+      </w:r>
+    </w:p>
+    <w:p>
+      <w:pPr>
+        <w:pStyle w:val="ListBullet"/>
+      </w:pPr>
+      <w:r>
+        <w:t>Item 22</w:t>
+      </w:r>
+    </w:p>
+    <w:p>
+      <w:pPr>
+        <w:pStyle w:val="ListBullet"/>
+      </w:pPr>
+      <w:r>
+        <w:t>Item 23</w:t>
+      </w:r>
+    </w:p>
+    <w:p>
+      <w:pPr>
+        <w:pStyle w:val="ListBullet"/>
+      </w:pPr>
+      <w:r>
+        <w:t>Item 24</w:t>
+      </w:r>
+    </w:p>
+    <w:p>
+      <w:pPr>
+        <w:pStyle w:val="ListBullet"/>
+      </w:pPr>
+      <w:r>
+        <w:t>Item 25</w:t>
+      </w:r>
+    </w:p>
+    <w:p>
+      <w:pPr>
+        <w:pStyle w:val="ListBullet"/>
+      </w:pPr>
+      <w:r>
+        <w:t>Item 26</w:t>
+      </w:r>
+    </w:p>
+    <w:p>
+      <w:pPr>
+        <w:pStyle w:val="ListBullet"/>
+      </w:pPr>
+      <w:r>
+        <w:t>Item 27</w:t>
+      </w:r>
+    </w:p>
+    <w:p>
+      <w:pPr>
+        <w:pStyle w:val="ListBullet"/>
+      </w:pPr>
+      <w:r>
+        <w:t>Item 28</w:t>
+      </w:r>
+    </w:p>
+    <w:p>
+      <w:pPr>
+        <w:pStyle w:val="ListBullet"/>
+      </w:pPr>
+      <w:r>
+        <w:t>Item 29</w:t>
+      </w:r>
+    </w:p>
+    <w:p>
+      <w:pPr>
+        <w:pStyle w:val="ListBullet"/>
+      </w:pPr>
+      <w:r>
+        <w:t>Item 30</w:t>
+      </w:r>
+    </w:p>
+    <w:p>
+      <w:pPr>
+        <w:pStyle w:val="ListBullet"/>
+      </w:pPr>
+      <w:r>
+        <w:t>Item 31</w:t>
+      </w:r>
+    </w:p>
+    <w:p>
+      <w:pPr>
+        <w:pStyle w:val="ListBullet"/>
+      </w:pPr>
+      <w:r>
+        <w:t>Item 32</w:t>
+      </w:r>
+    </w:p>
+    <w:p>
+      <w:pPr>
+        <w:pStyle w:val="ListBullet"/>
+      </w:pPr>
+      <w:r>
+        <w:t>Item 33</w:t>
+      </w:r>
+    </w:p>
+    <w:p>
+      <w:pPr>
+        <w:pStyle w:val="ListBullet"/>
+      </w:pPr>
+      <w:r>
+        <w:t>Item 34</w:t>
+      </w:r>
+    </w:p>
+    <w:p>
+      <w:pPr>
+        <w:pStyle w:val="ListBullet"/>
+      </w:pPr>
+      <w:r>
+        <w:t>Item 35</w:t>
+      </w:r>
+    </w:p>
+    <w:p>
+      <w:pPr>
+        <w:pStyle w:val="ListBullet"/>
+      </w:pPr>
+      <w:r>
+        <w:t>Item 36</w:t>
+      </w:r>
+    </w:p>
+    <w:p>
+      <w:pPr>
+        <w:pStyle w:val="ListBullet"/>
+      </w:pPr>
+      <w:r>
+        <w:t>Item 37</w:t>
+      </w:r>
+    </w:p>
+    <w:p>
+      <w:pPr>
+        <w:pStyle w:val="ListBullet"/>
+      </w:pPr>
+      <w:r>
+        <w:t>Item 38</w:t>
+      </w:r>
+    </w:p>
+    <w:p>
+      <w:pPr>
+        <w:pStyle w:val="ListBullet"/>
+      </w:pPr>
+      <w:r>
+        <w:t>Item 39</w:t>
+      </w:r>
+    </w:p>
+    <w:p>
+      <w:pPr>
+        <w:pStyle w:val="ListBullet"/>
+      </w:pPr>
+      <w:r>
+        <w:t>Item 40</w:t>
+      </w:r>
+    </w:p>
+    <w:p>
+      <w:pPr>
+        <w:pStyle w:val="ListBullet"/>
+      </w:pPr>
+      <w:r>
+        <w:t>Item 41</w:t>
+      </w:r>
+    </w:p>
+    <w:p>
+      <w:pPr>
+        <w:pStyle w:val="ListBullet"/>
+      </w:pPr>
+      <w:r>
+        <w:t>Item 42</w:t>
+      </w:r>
+    </w:p>
+    <w:p>
+      <w:pPr>
+        <w:pStyle w:val="ListBullet"/>
+      </w:pPr>
+      <w:r>
+        <w:t>Item 43</w:t>
+      </w:r>
+    </w:p>
+    <w:p>
+      <w:pPr>
+        <w:pStyle w:val="ListBullet"/>
+      </w:pPr>
+      <w:r>
+        <w:t>Item 44</w:t>
+      </w:r>
+    </w:p>
+    <w:p>
+      <w:pPr>
+        <w:pStyle w:val="ListBullet"/>
+      </w:pPr>
+      <w:r>
+        <w:t>Item 45</w:t>
+      </w:r>
+    </w:p>
+    <w:p>
+      <w:pPr>
+        <w:pStyle w:val="ListBullet"/>
+      </w:pPr>
+      <w:r>
+        <w:t>Item 46</w:t>
+      </w:r>
+    </w:p>
+    <w:p>
+      <w:pPr>
+        <w:pStyle w:val="ListBullet"/>
+      </w:pPr>
+      <w:r>
+        <w:t>Item 47</w:t>
+      </w:r>
+    </w:p>
+    <w:p>
+      <w:pPr>
+        <w:pStyle w:val="ListBullet"/>
+      </w:pPr>
+      <w:r>
+        <w:t>Item 48</w:t>
+      </w:r>
+    </w:p>
+    <w:p>
+      <w:pPr>
+        <w:pStyle w:val="ListBullet"/>
+      </w:pPr>
+      <w:r>
+        <w:t>Item 49</w:t>
+      </w:r>
+    </w:p>
     <w:sectPr>
       <w:headerReference w:type="default" r:id="rId11"/>
       <w:footerReference w:type="default" r:id="rId12"/>

</xml_diff>

<commit_message>
Support for HTML rowspan and colspan
</commit_message>
<xml_diff>
--- a/example.docx
+++ b/example.docx
@@ -177,27 +177,134 @@
         <w:tblLook w:firstColumn="1" w:firstRow="1" w:lastColumn="0" w:lastRow="0" w:noHBand="0" w:noVBand="1" w:val="04A0"/>
       </w:tblPr>
       <w:tblGrid>
-        <w:gridCol w:w="4320"/>
-        <w:gridCol w:w="4320"/>
+        <w:gridCol w:w="1234"/>
+        <w:gridCol w:w="1234"/>
+        <w:gridCol w:w="1234"/>
+        <w:gridCol w:w="1234"/>
+        <w:gridCol w:w="1234"/>
+        <w:gridCol w:w="1234"/>
+        <w:gridCol w:w="1234"/>
       </w:tblGrid>
       <w:tr>
         <w:tc>
           <w:tcPr>
-            <w:tcW w:type="dxa" w:w="4320"/>
+            <w:tcW w:type="dxa" w:w="1234"/>
           </w:tcPr>
           <w:p>
             <w:r>
-              <w:t>Heading 1</w:t>
+              <w:t>n</w:t>
             </w:r>
           </w:p>
         </w:tc>
         <w:tc>
           <w:tcPr>
-            <w:tcW w:type="dxa" w:w="4320"/>
+            <w:tcW w:type="dxa" w:w="1234"/>
           </w:tcPr>
           <w:p>
             <w:r>
-              <w:t>Heading 2</w:t>
+              <w:t>addition</w:t>
+            </w:r>
+          </w:p>
+        </w:tc>
+        <w:tc>
+          <w:tcPr>
+            <w:tcW w:type="dxa" w:w="1234"/>
+          </w:tcPr>
+          <w:p/>
+        </w:tc>
+        <w:tc>
+          <w:tcPr>
+            <w:tcW w:type="dxa" w:w="1234"/>
+          </w:tcPr>
+          <w:p/>
+        </w:tc>
+        <w:tc>
+          <w:tcPr>
+            <w:tcW w:type="dxa" w:w="1234"/>
+          </w:tcPr>
+          <w:p>
+            <w:r>
+              <w:t>multiplication</w:t>
+            </w:r>
+          </w:p>
+        </w:tc>
+        <w:tc>
+          <w:tcPr>
+            <w:tcW w:type="dxa" w:w="1234"/>
+          </w:tcPr>
+          <w:p/>
+        </w:tc>
+        <w:tc>
+          <w:tcPr>
+            <w:tcW w:type="dxa" w:w="1234"/>
+          </w:tcPr>
+          <w:p/>
+        </w:tc>
+      </w:tr>
+      <w:tr>
+        <w:tc>
+          <w:tcPr>
+            <w:tcW w:type="dxa" w:w="1234"/>
+          </w:tcPr>
+          <w:p/>
+        </w:tc>
+        <w:tc>
+          <w:tcPr>
+            <w:tcW w:type="dxa" w:w="1234"/>
+          </w:tcPr>
+          <w:p>
+            <w:r>
+              <w:t>0</w:t>
+            </w:r>
+          </w:p>
+        </w:tc>
+        <w:tc>
+          <w:tcPr>
+            <w:tcW w:type="dxa" w:w="1234"/>
+          </w:tcPr>
+          <w:p>
+            <w:r>
+              <w:t>1</w:t>
+            </w:r>
+          </w:p>
+        </w:tc>
+        <w:tc>
+          <w:tcPr>
+            <w:tcW w:type="dxa" w:w="1234"/>
+          </w:tcPr>
+          <w:p>
+            <w:r>
+              <w:t>2</w:t>
+            </w:r>
+          </w:p>
+        </w:tc>
+        <w:tc>
+          <w:tcPr>
+            <w:tcW w:type="dxa" w:w="1234"/>
+          </w:tcPr>
+          <w:p>
+            <w:r>
+              <w:t>0</w:t>
+            </w:r>
+          </w:p>
+        </w:tc>
+        <w:tc>
+          <w:tcPr>
+            <w:tcW w:type="dxa" w:w="1234"/>
+          </w:tcPr>
+          <w:p>
+            <w:r>
+              <w:t>1</w:t>
+            </w:r>
+          </w:p>
+        </w:tc>
+        <w:tc>
+          <w:tcPr>
+            <w:tcW w:type="dxa" w:w="1234"/>
+          </w:tcPr>
+          <w:p>
+            <w:r>
+              <w:t>2</w:t>
             </w:r>
           </w:p>
         </w:tc>
@@ -205,21 +312,139 @@
       <w:tr>
         <w:tc>
           <w:tcPr>
-            <w:tcW w:type="dxa" w:w="4320"/>
+            <w:tcW w:type="dxa" w:w="1234"/>
           </w:tcPr>
           <w:p>
             <w:r>
-              <w:t>A1</w:t>
+              <w:t>0</w:t>
             </w:r>
           </w:p>
         </w:tc>
         <w:tc>
           <w:tcPr>
-            <w:tcW w:type="dxa" w:w="4320"/>
+            <w:tcW w:type="dxa" w:w="1234"/>
           </w:tcPr>
           <w:p>
             <w:r>
-              <w:t>A2</w:t>
+              <w:t>0</w:t>
+            </w:r>
+          </w:p>
+        </w:tc>
+        <w:tc>
+          <w:tcPr>
+            <w:tcW w:type="dxa" w:w="1234"/>
+          </w:tcPr>
+          <w:p>
+            <w:r>
+              <w:t>1</w:t>
+            </w:r>
+          </w:p>
+        </w:tc>
+        <w:tc>
+          <w:tcPr>
+            <w:tcW w:type="dxa" w:w="1234"/>
+          </w:tcPr>
+          <w:p>
+            <w:r>
+              <w:t>2</w:t>
+            </w:r>
+          </w:p>
+        </w:tc>
+        <w:tc>
+          <w:tcPr>
+            <w:tcW w:type="dxa" w:w="1234"/>
+          </w:tcPr>
+          <w:p>
+            <w:r>
+              <w:t>0</w:t>
+            </w:r>
+          </w:p>
+        </w:tc>
+        <w:tc>
+          <w:tcPr>
+            <w:tcW w:type="dxa" w:w="1234"/>
+          </w:tcPr>
+          <w:p>
+            <w:r>
+              <w:t>0</w:t>
+            </w:r>
+          </w:p>
+        </w:tc>
+        <w:tc>
+          <w:tcPr>
+            <w:tcW w:type="dxa" w:w="1234"/>
+          </w:tcPr>
+          <w:p/>
+        </w:tc>
+      </w:tr>
+      <w:tr>
+        <w:tc>
+          <w:tcPr>
+            <w:tcW w:type="dxa" w:w="1234"/>
+          </w:tcPr>
+          <w:p>
+            <w:r>
+              <w:t>1</w:t>
+            </w:r>
+          </w:p>
+        </w:tc>
+        <w:tc>
+          <w:tcPr>
+            <w:tcW w:type="dxa" w:w="1234"/>
+          </w:tcPr>
+          <w:p>
+            <w:r>
+              <w:t>1</w:t>
+            </w:r>
+          </w:p>
+        </w:tc>
+        <w:tc>
+          <w:tcPr>
+            <w:tcW w:type="dxa" w:w="1234"/>
+          </w:tcPr>
+          <w:p>
+            <w:r>
+              <w:t>2</w:t>
+            </w:r>
+          </w:p>
+        </w:tc>
+        <w:tc>
+          <w:tcPr>
+            <w:tcW w:type="dxa" w:w="1234"/>
+          </w:tcPr>
+          <w:p>
+            <w:r>
+              <w:t>3</w:t>
+            </w:r>
+          </w:p>
+        </w:tc>
+        <w:tc>
+          <w:tcPr>
+            <w:tcW w:type="dxa" w:w="1234"/>
+          </w:tcPr>
+          <w:p>
+            <w:r>
+              <w:t>0</w:t>
+            </w:r>
+          </w:p>
+        </w:tc>
+        <w:tc>
+          <w:tcPr>
+            <w:tcW w:type="dxa" w:w="1234"/>
+          </w:tcPr>
+          <w:p>
+            <w:r>
+              <w:t>1</w:t>
+            </w:r>
+          </w:p>
+        </w:tc>
+        <w:tc>
+          <w:tcPr>
+            <w:tcW w:type="dxa" w:w="1234"/>
+          </w:tcPr>
+          <w:p>
+            <w:r>
+              <w:t>2</w:t>
             </w:r>
           </w:p>
         </w:tc>
@@ -227,21 +452,67 @@
       <w:tr>
         <w:tc>
           <w:tcPr>
-            <w:tcW w:type="dxa" w:w="4320"/>
+            <w:tcW w:type="dxa" w:w="1234"/>
           </w:tcPr>
           <w:p>
             <w:r>
-              <w:t>B1</w:t>
+              <w:t>2</w:t>
             </w:r>
           </w:p>
         </w:tc>
         <w:tc>
           <w:tcPr>
-            <w:tcW w:type="dxa" w:w="4320"/>
+            <w:tcW w:type="dxa" w:w="1234"/>
           </w:tcPr>
           <w:p>
             <w:r>
-              <w:t>B2</w:t>
+              <w:t>2</w:t>
+            </w:r>
+          </w:p>
+        </w:tc>
+        <w:tc>
+          <w:tcPr>
+            <w:tcW w:type="dxa" w:w="1234"/>
+          </w:tcPr>
+          <w:p>
+            <w:r>
+              <w:t>3</w:t>
+            </w:r>
+          </w:p>
+        </w:tc>
+        <w:tc>
+          <w:tcPr>
+            <w:tcW w:type="dxa" w:w="1234"/>
+          </w:tcPr>
+          <w:p>
+            <w:r>
+              <w:t>4</w:t>
+            </w:r>
+          </w:p>
+        </w:tc>
+        <w:tc>
+          <w:tcPr>
+            <w:tcW w:type="dxa" w:w="1234"/>
+          </w:tcPr>
+          <w:p/>
+        </w:tc>
+        <w:tc>
+          <w:tcPr>
+            <w:tcW w:type="dxa" w:w="1234"/>
+          </w:tcPr>
+          <w:p>
+            <w:r>
+              <w:t>2</w:t>
+            </w:r>
+          </w:p>
+        </w:tc>
+        <w:tc>
+          <w:tcPr>
+            <w:tcW w:type="dxa" w:w="1234"/>
+          </w:tcPr>
+          <w:p>
+            <w:r>
+              <w:t>4</w:t>
             </w:r>
           </w:p>
         </w:tc>

</xml_diff>

<commit_message>
Colspan and rowspan support in PDF
</commit_message>
<xml_diff>
--- a/example.docx
+++ b/example.docx
@@ -192,7 +192,7 @@
           </w:tcPr>
           <w:p>
             <w:r>
-              <w:t>n</w:t>
+              <w:t>number</w:t>
             </w:r>
           </w:p>
         </w:tc>
@@ -254,7 +254,7 @@
           </w:tcPr>
           <w:p>
             <w:r>
-              <w:t>0</w:t>
+              <w:t>of 0</w:t>
             </w:r>
           </w:p>
         </w:tc>
@@ -264,7 +264,7 @@
           </w:tcPr>
           <w:p>
             <w:r>
-              <w:t>1</w:t>
+              <w:t>of 1</w:t>
             </w:r>
           </w:p>
         </w:tc>
@@ -274,7 +274,7 @@
           </w:tcPr>
           <w:p>
             <w:r>
-              <w:t>2</w:t>
+              <w:t>of 2</w:t>
             </w:r>
           </w:p>
         </w:tc>
@@ -284,7 +284,7 @@
           </w:tcPr>
           <w:p>
             <w:r>
-              <w:t>0</w:t>
+              <w:t>by 0</w:t>
             </w:r>
           </w:p>
         </w:tc>
@@ -294,7 +294,7 @@
           </w:tcPr>
           <w:p>
             <w:r>
-              <w:t>1</w:t>
+              <w:t>by 1</w:t>
             </w:r>
           </w:p>
         </w:tc>
@@ -304,7 +304,7 @@
           </w:tcPr>
           <w:p>
             <w:r>
-              <w:t>2</w:t>
+              <w:t>by 2</w:t>
             </w:r>
           </w:p>
         </w:tc>
@@ -366,7 +366,7 @@
           </w:tcPr>
           <w:p>
             <w:r>
-              <w:t>0</w:t>
+              <w:t>0 (colspan)</w:t>
             </w:r>
           </w:p>
         </w:tc>
@@ -394,7 +394,7 @@
           </w:tcPr>
           <w:p>
             <w:r>
-              <w:t>1</w:t>
+              <w:t>who cares? (rowspan &amp; colspan)</w:t>
             </w:r>
           </w:p>
         </w:tc>
@@ -402,11 +402,7 @@
           <w:tcPr>
             <w:tcW w:type="dxa" w:w="1234"/>
           </w:tcPr>
-          <w:p>
-            <w:r>
-              <w:t>2</w:t>
-            </w:r>
-          </w:p>
+          <w:p/>
         </w:tc>
         <w:tc>
           <w:tcPr>
@@ -424,7 +420,7 @@
           </w:tcPr>
           <w:p>
             <w:r>
-              <w:t>0</w:t>
+              <w:t>0 (rowspan)</w:t>
             </w:r>
           </w:p>
         </w:tc>
@@ -464,21 +460,13 @@
           <w:tcPr>
             <w:tcW w:type="dxa" w:w="1234"/>
           </w:tcPr>
-          <w:p>
-            <w:r>
-              <w:t>2</w:t>
-            </w:r>
-          </w:p>
+          <w:p/>
         </w:tc>
         <w:tc>
           <w:tcPr>
             <w:tcW w:type="dxa" w:w="1234"/>
           </w:tcPr>
-          <w:p>
-            <w:r>
-              <w:t>3</w:t>
-            </w:r>
-          </w:p>
+          <w:p/>
         </w:tc>
         <w:tc>
           <w:tcPr>

</xml_diff>